<commit_message>
Added zip and updated design document
</commit_message>
<xml_diff>
--- a/design document.docx
+++ b/design document.docx
@@ -70,6 +70,69 @@
         <w:pStyle w:val="Kop1"/>
       </w:pPr>
       <w:r>
+        <w:t>Logo</w:t>
+      </w:r>
+    </w:p>
+    <w:p>
+      <w:r>
+        <w:rPr>
+          <w:noProof/>
+        </w:rPr>
+        <w:drawing>
+          <wp:inline distT="0" distB="0" distL="0" distR="0" wp14:anchorId="04C4F0F6" wp14:editId="12FFA2CF">
+            <wp:extent cx="1144905" cy="1144905"/>
+            <wp:effectExtent l="0" t="0" r="0" b="0"/>
+            <wp:docPr id="15" name="Afbeelding 15"/>
+            <wp:cNvGraphicFramePr>
+              <a:graphicFrameLocks xmlns:a="http://schemas.openxmlformats.org/drawingml/2006/main" noChangeAspect="1"/>
+            </wp:cNvGraphicFramePr>
+            <a:graphic xmlns:a="http://schemas.openxmlformats.org/drawingml/2006/main">
+              <a:graphicData uri="http://schemas.openxmlformats.org/drawingml/2006/picture">
+                <pic:pic xmlns:pic="http://schemas.openxmlformats.org/drawingml/2006/picture">
+                  <pic:nvPicPr>
+                    <pic:cNvPr id="0" name="Picture 1"/>
+                    <pic:cNvPicPr>
+                      <a:picLocks noChangeAspect="1" noChangeArrowheads="1"/>
+                    </pic:cNvPicPr>
+                  </pic:nvPicPr>
+                  <pic:blipFill>
+                    <a:blip r:embed="rId5">
+                      <a:extLst>
+                        <a:ext uri="{28A0092B-C50C-407E-A947-70E740481C1C}">
+                          <a14:useLocalDpi xmlns:a14="http://schemas.microsoft.com/office/drawing/2010/main" val="0"/>
+                        </a:ext>
+                      </a:extLst>
+                    </a:blip>
+                    <a:srcRect/>
+                    <a:stretch>
+                      <a:fillRect/>
+                    </a:stretch>
+                  </pic:blipFill>
+                  <pic:spPr bwMode="auto">
+                    <a:xfrm>
+                      <a:off x="0" y="0"/>
+                      <a:ext cx="1144905" cy="1144905"/>
+                    </a:xfrm>
+                    <a:prstGeom prst="rect">
+                      <a:avLst/>
+                    </a:prstGeom>
+                    <a:noFill/>
+                    <a:ln>
+                      <a:noFill/>
+                    </a:ln>
+                  </pic:spPr>
+                </pic:pic>
+              </a:graphicData>
+            </a:graphic>
+          </wp:inline>
+        </w:drawing>
+      </w:r>
+    </w:p>
+    <w:p>
+      <w:pPr>
+        <w:pStyle w:val="Kop1"/>
+      </w:pPr>
+      <w:r>
         <w:t>Sitemap</w:t>
       </w:r>
     </w:p>
@@ -96,7 +159,7 @@
                     </pic:cNvPicPr>
                   </pic:nvPicPr>
                   <pic:blipFill>
-                    <a:blip r:embed="rId5">
+                    <a:blip r:embed="rId6">
                       <a:extLst>
                         <a:ext uri="{28A0092B-C50C-407E-A947-70E740481C1C}">
                           <a14:useLocalDpi xmlns:a14="http://schemas.microsoft.com/office/drawing/2010/main" val="0"/>
@@ -163,7 +226,7 @@
                     </pic:cNvPicPr>
                   </pic:nvPicPr>
                   <pic:blipFill rotWithShape="1">
-                    <a:blip r:embed="rId6" cstate="print">
+                    <a:blip r:embed="rId7" cstate="print">
                       <a:extLst>
                         <a:ext uri="{28A0092B-C50C-407E-A947-70E740481C1C}">
                           <a14:useLocalDpi xmlns:a14="http://schemas.microsoft.com/office/drawing/2010/main" val="0"/>
@@ -227,7 +290,7 @@
                     <pic:cNvPicPr/>
                   </pic:nvPicPr>
                   <pic:blipFill>
-                    <a:blip r:embed="rId7"/>
+                    <a:blip r:embed="rId8"/>
                     <a:stretch>
                       <a:fillRect/>
                     </a:stretch>
@@ -526,70 +589,6 @@
                 <pic:pic xmlns:pic="http://schemas.openxmlformats.org/drawingml/2006/picture">
                   <pic:nvPicPr>
                     <pic:cNvPr id="0" name="Picture 3"/>
-                    <pic:cNvPicPr>
-                      <a:picLocks noChangeAspect="1" noChangeArrowheads="1"/>
-                    </pic:cNvPicPr>
-                  </pic:nvPicPr>
-                  <pic:blipFill>
-                    <a:blip r:embed="rId8" cstate="print">
-                      <a:extLst>
-                        <a:ext uri="{28A0092B-C50C-407E-A947-70E740481C1C}">
-                          <a14:useLocalDpi xmlns:a14="http://schemas.microsoft.com/office/drawing/2010/main" val="0"/>
-                        </a:ext>
-                      </a:extLst>
-                    </a:blip>
-                    <a:srcRect/>
-                    <a:stretch>
-                      <a:fillRect/>
-                    </a:stretch>
-                  </pic:blipFill>
-                  <pic:spPr bwMode="auto">
-                    <a:xfrm>
-                      <a:off x="0" y="0"/>
-                      <a:ext cx="5762625" cy="3238500"/>
-                    </a:xfrm>
-                    <a:prstGeom prst="rect">
-                      <a:avLst/>
-                    </a:prstGeom>
-                    <a:noFill/>
-                    <a:ln>
-                      <a:noFill/>
-                    </a:ln>
-                  </pic:spPr>
-                </pic:pic>
-              </a:graphicData>
-            </a:graphic>
-          </wp:inline>
-        </w:drawing>
-      </w:r>
-    </w:p>
-    <w:p>
-      <w:pPr>
-        <w:pStyle w:val="Kop2"/>
-      </w:pPr>
-      <w:r>
-        <w:lastRenderedPageBreak/>
-        <w:t>Login</w:t>
-      </w:r>
-    </w:p>
-    <w:p>
-      <w:r>
-        <w:rPr>
-          <w:noProof/>
-        </w:rPr>
-        <w:drawing>
-          <wp:inline distT="0" distB="0" distL="0" distR="0" wp14:anchorId="00241DCB" wp14:editId="5DDEFC61">
-            <wp:extent cx="5762625" cy="3238500"/>
-            <wp:effectExtent l="0" t="0" r="9525" b="0"/>
-            <wp:docPr id="4" name="Afbeelding 4"/>
-            <wp:cNvGraphicFramePr>
-              <a:graphicFrameLocks xmlns:a="http://schemas.openxmlformats.org/drawingml/2006/main" noChangeAspect="1"/>
-            </wp:cNvGraphicFramePr>
-            <a:graphic xmlns:a="http://schemas.openxmlformats.org/drawingml/2006/main">
-              <a:graphicData uri="http://schemas.openxmlformats.org/drawingml/2006/picture">
-                <pic:pic xmlns:pic="http://schemas.openxmlformats.org/drawingml/2006/picture">
-                  <pic:nvPicPr>
-                    <pic:cNvPr id="0" name="Picture 4"/>
                     <pic:cNvPicPr>
                       <a:picLocks noChangeAspect="1" noChangeArrowheads="1"/>
                     </pic:cNvPicPr>
@@ -633,6 +632,70 @@
       </w:pPr>
       <w:r>
         <w:lastRenderedPageBreak/>
+        <w:t>Login</w:t>
+      </w:r>
+    </w:p>
+    <w:p>
+      <w:r>
+        <w:rPr>
+          <w:noProof/>
+        </w:rPr>
+        <w:drawing>
+          <wp:inline distT="0" distB="0" distL="0" distR="0" wp14:anchorId="00241DCB" wp14:editId="5DDEFC61">
+            <wp:extent cx="5762625" cy="3238500"/>
+            <wp:effectExtent l="0" t="0" r="9525" b="0"/>
+            <wp:docPr id="4" name="Afbeelding 4"/>
+            <wp:cNvGraphicFramePr>
+              <a:graphicFrameLocks xmlns:a="http://schemas.openxmlformats.org/drawingml/2006/main" noChangeAspect="1"/>
+            </wp:cNvGraphicFramePr>
+            <a:graphic xmlns:a="http://schemas.openxmlformats.org/drawingml/2006/main">
+              <a:graphicData uri="http://schemas.openxmlformats.org/drawingml/2006/picture">
+                <pic:pic xmlns:pic="http://schemas.openxmlformats.org/drawingml/2006/picture">
+                  <pic:nvPicPr>
+                    <pic:cNvPr id="0" name="Picture 4"/>
+                    <pic:cNvPicPr>
+                      <a:picLocks noChangeAspect="1" noChangeArrowheads="1"/>
+                    </pic:cNvPicPr>
+                  </pic:nvPicPr>
+                  <pic:blipFill>
+                    <a:blip r:embed="rId10" cstate="print">
+                      <a:extLst>
+                        <a:ext uri="{28A0092B-C50C-407E-A947-70E740481C1C}">
+                          <a14:useLocalDpi xmlns:a14="http://schemas.microsoft.com/office/drawing/2010/main" val="0"/>
+                        </a:ext>
+                      </a:extLst>
+                    </a:blip>
+                    <a:srcRect/>
+                    <a:stretch>
+                      <a:fillRect/>
+                    </a:stretch>
+                  </pic:blipFill>
+                  <pic:spPr bwMode="auto">
+                    <a:xfrm>
+                      <a:off x="0" y="0"/>
+                      <a:ext cx="5762625" cy="3238500"/>
+                    </a:xfrm>
+                    <a:prstGeom prst="rect">
+                      <a:avLst/>
+                    </a:prstGeom>
+                    <a:noFill/>
+                    <a:ln>
+                      <a:noFill/>
+                    </a:ln>
+                  </pic:spPr>
+                </pic:pic>
+              </a:graphicData>
+            </a:graphic>
+          </wp:inline>
+        </w:drawing>
+      </w:r>
+    </w:p>
+    <w:p>
+      <w:pPr>
+        <w:pStyle w:val="Kop2"/>
+      </w:pPr>
+      <w:r>
+        <w:lastRenderedPageBreak/>
         <w:t>Register</w:t>
       </w:r>
       <w:r>
@@ -657,7 +720,7 @@
                     </pic:cNvPicPr>
                   </pic:nvPicPr>
                   <pic:blipFill>
-                    <a:blip r:embed="rId10" cstate="print">
+                    <a:blip r:embed="rId11" cstate="print">
                       <a:extLst>
                         <a:ext uri="{28A0092B-C50C-407E-A947-70E740481C1C}">
                           <a14:useLocalDpi xmlns:a14="http://schemas.microsoft.com/office/drawing/2010/main" val="0"/>
@@ -713,62 +776,6 @@
                 <pic:pic xmlns:pic="http://schemas.openxmlformats.org/drawingml/2006/picture">
                   <pic:nvPicPr>
                     <pic:cNvPr id="0" name="Picture 1"/>
-                    <pic:cNvPicPr>
-                      <a:picLocks noChangeAspect="1" noChangeArrowheads="1"/>
-                    </pic:cNvPicPr>
-                  </pic:nvPicPr>
-                  <pic:blipFill>
-                    <a:blip r:embed="rId11" cstate="print">
-                      <a:extLst>
-                        <a:ext uri="{28A0092B-C50C-407E-A947-70E740481C1C}">
-                          <a14:useLocalDpi xmlns:a14="http://schemas.microsoft.com/office/drawing/2010/main" val="0"/>
-                        </a:ext>
-                      </a:extLst>
-                    </a:blip>
-                    <a:srcRect/>
-                    <a:stretch>
-                      <a:fillRect/>
-                    </a:stretch>
-                  </pic:blipFill>
-                  <pic:spPr bwMode="auto">
-                    <a:xfrm>
-                      <a:off x="0" y="0"/>
-                      <a:ext cx="5760720" cy="3241040"/>
-                    </a:xfrm>
-                    <a:prstGeom prst="rect">
-                      <a:avLst/>
-                    </a:prstGeom>
-                    <a:noFill/>
-                    <a:ln>
-                      <a:noFill/>
-                    </a:ln>
-                  </pic:spPr>
-                </pic:pic>
-              </a:graphicData>
-            </a:graphic>
-          </wp:inline>
-        </w:drawing>
-      </w:r>
-    </w:p>
-    <w:p>
-      <w:r>
-        <w:rPr>
-          <w:noProof/>
-        </w:rPr>
-        <w:lastRenderedPageBreak/>
-        <w:drawing>
-          <wp:inline distT="0" distB="0" distL="0" distR="0" wp14:anchorId="47E0C6C6" wp14:editId="124AD0CB">
-            <wp:extent cx="5760720" cy="3241040"/>
-            <wp:effectExtent l="0" t="0" r="0" b="0"/>
-            <wp:docPr id="12" name="Afbeelding 12"/>
-            <wp:cNvGraphicFramePr>
-              <a:graphicFrameLocks xmlns:a="http://schemas.openxmlformats.org/drawingml/2006/main" noChangeAspect="1"/>
-            </wp:cNvGraphicFramePr>
-            <a:graphic xmlns:a="http://schemas.openxmlformats.org/drawingml/2006/main">
-              <a:graphicData uri="http://schemas.openxmlformats.org/drawingml/2006/picture">
-                <pic:pic xmlns:pic="http://schemas.openxmlformats.org/drawingml/2006/picture">
-                  <pic:nvPicPr>
-                    <pic:cNvPr id="0" name="Picture 2"/>
                     <pic:cNvPicPr>
                       <a:picLocks noChangeAspect="1" noChangeArrowheads="1"/>
                     </pic:cNvPicPr>
@@ -807,31 +814,16 @@
       </w:r>
     </w:p>
     <w:p>
-      <w:pPr>
-        <w:pStyle w:val="Kop1"/>
-      </w:pPr>
-      <w:r>
-        <w:t>Designs</w:t>
-      </w:r>
-    </w:p>
-    <w:p>
-      <w:pPr>
-        <w:pStyle w:val="Kop2"/>
-      </w:pPr>
-      <w:r>
-        <w:t>Home</w:t>
-      </w:r>
-    </w:p>
-    <w:p>
       <w:r>
         <w:rPr>
           <w:noProof/>
         </w:rPr>
+        <w:lastRenderedPageBreak/>
         <w:drawing>
-          <wp:inline distT="0" distB="0" distL="0" distR="0" wp14:anchorId="47DE8EE4" wp14:editId="2C460227">
-            <wp:extent cx="5762625" cy="3238500"/>
-            <wp:effectExtent l="0" t="0" r="9525" b="0"/>
-            <wp:docPr id="8" name="Afbeelding 8"/>
+          <wp:inline distT="0" distB="0" distL="0" distR="0" wp14:anchorId="47E0C6C6" wp14:editId="124AD0CB">
+            <wp:extent cx="5760720" cy="3241040"/>
+            <wp:effectExtent l="0" t="0" r="0" b="0"/>
+            <wp:docPr id="12" name="Afbeelding 12"/>
             <wp:cNvGraphicFramePr>
               <a:graphicFrameLocks xmlns:a="http://schemas.openxmlformats.org/drawingml/2006/main" noChangeAspect="1"/>
             </wp:cNvGraphicFramePr>
@@ -839,7 +831,7 @@
               <a:graphicData uri="http://schemas.openxmlformats.org/drawingml/2006/picture">
                 <pic:pic xmlns:pic="http://schemas.openxmlformats.org/drawingml/2006/picture">
                   <pic:nvPicPr>
-                    <pic:cNvPr id="0" name="Picture 6"/>
+                    <pic:cNvPr id="0" name="Picture 2"/>
                     <pic:cNvPicPr>
                       <a:picLocks noChangeAspect="1" noChangeArrowheads="1"/>
                     </pic:cNvPicPr>
@@ -860,7 +852,7 @@
                   <pic:spPr bwMode="auto">
                     <a:xfrm>
                       <a:off x="0" y="0"/>
-                      <a:ext cx="5762625" cy="3238500"/>
+                      <a:ext cx="5760720" cy="3241040"/>
                     </a:xfrm>
                     <a:prstGeom prst="rect">
                       <a:avLst/>
@@ -879,11 +871,18 @@
     </w:p>
     <w:p>
       <w:pPr>
+        <w:pStyle w:val="Kop1"/>
+      </w:pPr>
+      <w:r>
+        <w:t>Designs</w:t>
+      </w:r>
+    </w:p>
+    <w:p>
+      <w:pPr>
         <w:pStyle w:val="Kop2"/>
       </w:pPr>
       <w:r>
-        <w:lastRenderedPageBreak/>
-        <w:t>Login</w:t>
+        <w:t>Home</w:t>
       </w:r>
     </w:p>
     <w:p>
@@ -892,10 +891,10 @@
           <w:noProof/>
         </w:rPr>
         <w:drawing>
-          <wp:inline distT="0" distB="0" distL="0" distR="0" wp14:anchorId="66D9C900" wp14:editId="16530AC9">
+          <wp:inline distT="0" distB="0" distL="0" distR="0" wp14:anchorId="47DE8EE4" wp14:editId="2C460227">
             <wp:extent cx="5762625" cy="3238500"/>
             <wp:effectExtent l="0" t="0" r="9525" b="0"/>
-            <wp:docPr id="9" name="Afbeelding 9"/>
+            <wp:docPr id="8" name="Afbeelding 8"/>
             <wp:cNvGraphicFramePr>
               <a:graphicFrameLocks xmlns:a="http://schemas.openxmlformats.org/drawingml/2006/main" noChangeAspect="1"/>
             </wp:cNvGraphicFramePr>
@@ -903,7 +902,7 @@
               <a:graphicData uri="http://schemas.openxmlformats.org/drawingml/2006/picture">
                 <pic:pic xmlns:pic="http://schemas.openxmlformats.org/drawingml/2006/picture">
                   <pic:nvPicPr>
-                    <pic:cNvPr id="0" name="Picture 7"/>
+                    <pic:cNvPr id="0" name="Picture 6"/>
                     <pic:cNvPicPr>
                       <a:picLocks noChangeAspect="1" noChangeArrowheads="1"/>
                     </pic:cNvPicPr>
@@ -946,6 +945,70 @@
         <w:pStyle w:val="Kop2"/>
       </w:pPr>
       <w:r>
+        <w:lastRenderedPageBreak/>
+        <w:t>Login</w:t>
+      </w:r>
+    </w:p>
+    <w:p>
+      <w:r>
+        <w:rPr>
+          <w:noProof/>
+        </w:rPr>
+        <w:drawing>
+          <wp:inline distT="0" distB="0" distL="0" distR="0" wp14:anchorId="66D9C900" wp14:editId="16530AC9">
+            <wp:extent cx="5762625" cy="3238500"/>
+            <wp:effectExtent l="0" t="0" r="9525" b="0"/>
+            <wp:docPr id="9" name="Afbeelding 9"/>
+            <wp:cNvGraphicFramePr>
+              <a:graphicFrameLocks xmlns:a="http://schemas.openxmlformats.org/drawingml/2006/main" noChangeAspect="1"/>
+            </wp:cNvGraphicFramePr>
+            <a:graphic xmlns:a="http://schemas.openxmlformats.org/drawingml/2006/main">
+              <a:graphicData uri="http://schemas.openxmlformats.org/drawingml/2006/picture">
+                <pic:pic xmlns:pic="http://schemas.openxmlformats.org/drawingml/2006/picture">
+                  <pic:nvPicPr>
+                    <pic:cNvPr id="0" name="Picture 7"/>
+                    <pic:cNvPicPr>
+                      <a:picLocks noChangeAspect="1" noChangeArrowheads="1"/>
+                    </pic:cNvPicPr>
+                  </pic:nvPicPr>
+                  <pic:blipFill>
+                    <a:blip r:embed="rId15" cstate="print">
+                      <a:extLst>
+                        <a:ext uri="{28A0092B-C50C-407E-A947-70E740481C1C}">
+                          <a14:useLocalDpi xmlns:a14="http://schemas.microsoft.com/office/drawing/2010/main" val="0"/>
+                        </a:ext>
+                      </a:extLst>
+                    </a:blip>
+                    <a:srcRect/>
+                    <a:stretch>
+                      <a:fillRect/>
+                    </a:stretch>
+                  </pic:blipFill>
+                  <pic:spPr bwMode="auto">
+                    <a:xfrm>
+                      <a:off x="0" y="0"/>
+                      <a:ext cx="5762625" cy="3238500"/>
+                    </a:xfrm>
+                    <a:prstGeom prst="rect">
+                      <a:avLst/>
+                    </a:prstGeom>
+                    <a:noFill/>
+                    <a:ln>
+                      <a:noFill/>
+                    </a:ln>
+                  </pic:spPr>
+                </pic:pic>
+              </a:graphicData>
+            </a:graphic>
+          </wp:inline>
+        </w:drawing>
+      </w:r>
+    </w:p>
+    <w:p>
+      <w:pPr>
+        <w:pStyle w:val="Kop2"/>
+      </w:pPr>
+      <w:r>
         <w:rPr>
           <w:noProof/>
         </w:rPr>
@@ -976,7 +1039,7 @@
                     </pic:cNvPicPr>
                   </pic:nvPicPr>
                   <pic:blipFill>
-                    <a:blip r:embed="rId15" cstate="print">
+                    <a:blip r:embed="rId16" cstate="print">
                       <a:extLst>
                         <a:ext uri="{28A0092B-C50C-407E-A947-70E740481C1C}">
                           <a14:useLocalDpi xmlns:a14="http://schemas.microsoft.com/office/drawing/2010/main" val="0"/>
@@ -1032,7 +1095,7 @@
                     </pic:cNvPicPr>
                   </pic:nvPicPr>
                   <pic:blipFill>
-                    <a:blip r:embed="rId16" cstate="print">
+                    <a:blip r:embed="rId17" cstate="print">
                       <a:extLst>
                         <a:ext uri="{28A0092B-C50C-407E-A947-70E740481C1C}">
                           <a14:useLocalDpi xmlns:a14="http://schemas.microsoft.com/office/drawing/2010/main" val="0"/>
@@ -1137,7 +1200,7 @@
                     </pic:cNvPicPr>
                   </pic:nvPicPr>
                   <pic:blipFill>
-                    <a:blip r:embed="rId17" cstate="print">
+                    <a:blip r:embed="rId18" cstate="print">
                       <a:extLst>
                         <a:ext uri="{28A0092B-C50C-407E-A947-70E740481C1C}">
                           <a14:useLocalDpi xmlns:a14="http://schemas.microsoft.com/office/drawing/2010/main" val="0"/>

</xml_diff>